<commit_message>
text feature+fix bug+graduate project file
</commit_message>
<xml_diff>
--- a/Painter/畢製初稿.docx
+++ b/Painter/畢製初稿.docx
@@ -2839,14 +2839,7 @@
                 <w:rFonts w:hint="eastAsia"/>
                 <w:lang w:eastAsia="zh-TW"/>
               </w:rPr>
-              <w:t>1</w:t>
-            </w:r>
-            <w:r>
-              <w:rPr>
-                <w:rFonts w:hint="eastAsia"/>
-                <w:lang w:eastAsia="zh-TW"/>
-              </w:rPr>
-              <w:t>0</w:t>
+              <w:t>10</w:t>
             </w:r>
           </w:hyperlink>
         </w:p>
@@ -2873,7 +2866,7 @@
                 <w:rFonts w:hint="eastAsia"/>
                 <w:lang w:eastAsia="zh-TW"/>
               </w:rPr>
-              <w:t>5-1</w:t>
+              <w:t>4-</w:t>
             </w:r>
             <w:r>
               <w:rPr>
@@ -2881,7 +2874,7 @@
                 <w:rFonts w:hint="eastAsia"/>
                 <w:lang w:eastAsia="zh-TW"/>
               </w:rPr>
-              <w:t xml:space="preserve"> </w:t>
+              <w:t>7</w:t>
             </w:r>
             <w:r>
               <w:rPr>
@@ -2889,6 +2882,300 @@
                 <w:rFonts w:hint="eastAsia"/>
                 <w:lang w:eastAsia="zh-TW"/>
               </w:rPr>
+              <w:t xml:space="preserve"> </w:t>
+            </w:r>
+            <w:r>
+              <w:rPr>
+                <w:rStyle w:val="af1"/>
+                <w:rFonts w:hint="eastAsia"/>
+                <w:lang w:eastAsia="zh-TW"/>
+              </w:rPr>
+              <w:t>範例經典圖形的繪製流程程式碼</w:t>
+            </w:r>
+            <w:r>
+              <w:rPr>
+                <w:rStyle w:val="af1"/>
+              </w:rPr>
+              <w:tab/>
+            </w:r>
+            <w:r>
+              <w:rPr>
+                <w:rStyle w:val="af1"/>
+                <w:rFonts w:hint="eastAsia"/>
+                <w:lang w:eastAsia="zh-TW"/>
+              </w:rPr>
+              <w:t>1</w:t>
+            </w:r>
+            <w:r>
+              <w:rPr>
+                <w:rStyle w:val="af1"/>
+                <w:rFonts w:hint="eastAsia"/>
+                <w:lang w:eastAsia="zh-TW"/>
+              </w:rPr>
+              <w:t>1</w:t>
+            </w:r>
+          </w:hyperlink>
+        </w:p>
+        <w:p>
+          <w:pPr>
+            <w:pStyle w:val="af8"/>
+            <w:tabs>
+              <w:tab w:val="right" w:leader="dot" w:pos="9062"/>
+            </w:tabs>
+            <w:ind w:left="560" w:hanging="560"/>
+            <w:jc w:val="both"/>
+          </w:pPr>
+          <w:hyperlink w:anchor="_Toc418811718" w:history="1">
+            <w:r>
+              <w:rPr>
+                <w:rStyle w:val="af1"/>
+                <w:lang w:eastAsia="zh-TW"/>
+              </w:rPr>
+              <w:t>圖</w:t>
+            </w:r>
+            <w:r>
+              <w:rPr>
+                <w:rStyle w:val="af1"/>
+                <w:rFonts w:hint="eastAsia"/>
+                <w:lang w:eastAsia="zh-TW"/>
+              </w:rPr>
+              <w:t>4-</w:t>
+            </w:r>
+            <w:r>
+              <w:rPr>
+                <w:rStyle w:val="af1"/>
+                <w:rFonts w:hint="eastAsia"/>
+                <w:lang w:eastAsia="zh-TW"/>
+              </w:rPr>
+              <w:t>8</w:t>
+            </w:r>
+            <w:r>
+              <w:rPr>
+                <w:rStyle w:val="af1"/>
+                <w:rFonts w:hint="eastAsia"/>
+                <w:lang w:eastAsia="zh-TW"/>
+              </w:rPr>
+              <w:t xml:space="preserve"> </w:t>
+            </w:r>
+            <w:r>
+              <w:rPr>
+                <w:rStyle w:val="af1"/>
+                <w:rFonts w:hint="eastAsia"/>
+                <w:lang w:eastAsia="zh-TW"/>
+              </w:rPr>
+              <w:t>添加非經典圖形物件「文字」的範例圖</w:t>
+            </w:r>
+            <w:r>
+              <w:tab/>
+            </w:r>
+            <w:r>
+              <w:rPr>
+                <w:rFonts w:hint="eastAsia"/>
+                <w:lang w:eastAsia="zh-TW"/>
+              </w:rPr>
+              <w:t>1</w:t>
+            </w:r>
+            <w:r>
+              <w:rPr>
+                <w:rFonts w:hint="eastAsia"/>
+                <w:lang w:eastAsia="zh-TW"/>
+              </w:rPr>
+              <w:t>2</w:t>
+            </w:r>
+          </w:hyperlink>
+        </w:p>
+        <w:p>
+          <w:pPr>
+            <w:pStyle w:val="af8"/>
+            <w:tabs>
+              <w:tab w:val="right" w:leader="dot" w:pos="9062"/>
+            </w:tabs>
+            <w:ind w:left="560" w:hanging="560"/>
+            <w:jc w:val="both"/>
+          </w:pPr>
+          <w:hyperlink w:anchor="_Toc418811718" w:history="1">
+            <w:r>
+              <w:rPr>
+                <w:rStyle w:val="af1"/>
+                <w:lang w:eastAsia="zh-TW"/>
+              </w:rPr>
+              <w:t>圖</w:t>
+            </w:r>
+            <w:r>
+              <w:rPr>
+                <w:rStyle w:val="af1"/>
+                <w:rFonts w:hint="eastAsia"/>
+                <w:lang w:eastAsia="zh-TW"/>
+              </w:rPr>
+              <w:t>4-</w:t>
+            </w:r>
+            <w:r>
+              <w:rPr>
+                <w:rStyle w:val="af1"/>
+                <w:rFonts w:hint="eastAsia"/>
+                <w:lang w:eastAsia="zh-TW"/>
+              </w:rPr>
+              <w:t>9</w:t>
+            </w:r>
+            <w:r>
+              <w:rPr>
+                <w:rStyle w:val="af1"/>
+                <w:rFonts w:hint="eastAsia"/>
+                <w:lang w:eastAsia="zh-TW"/>
+              </w:rPr>
+              <w:t xml:space="preserve"> </w:t>
+            </w:r>
+            <w:r>
+              <w:rPr>
+                <w:rStyle w:val="af1"/>
+                <w:rFonts w:hint="eastAsia"/>
+                <w:lang w:eastAsia="zh-TW"/>
+              </w:rPr>
+              <w:t>非經典物件「文字」的宣告</w:t>
+            </w:r>
+            <w:r>
+              <w:rPr>
+                <w:rStyle w:val="af1"/>
+              </w:rPr>
+              <w:tab/>
+            </w:r>
+            <w:r>
+              <w:rPr>
+                <w:rStyle w:val="af1"/>
+                <w:rFonts w:hint="eastAsia"/>
+                <w:lang w:eastAsia="zh-TW"/>
+              </w:rPr>
+              <w:t>1</w:t>
+            </w:r>
+            <w:r>
+              <w:rPr>
+                <w:rStyle w:val="af1"/>
+                <w:rFonts w:hint="eastAsia"/>
+                <w:lang w:eastAsia="zh-TW"/>
+              </w:rPr>
+              <w:t>2</w:t>
+            </w:r>
+          </w:hyperlink>
+        </w:p>
+        <w:p>
+          <w:pPr>
+            <w:pStyle w:val="af8"/>
+            <w:tabs>
+              <w:tab w:val="right" w:leader="dot" w:pos="9062"/>
+            </w:tabs>
+            <w:ind w:left="560" w:hanging="560"/>
+            <w:jc w:val="both"/>
+          </w:pPr>
+          <w:hyperlink w:anchor="_Toc418811718" w:history="1">
+            <w:r>
+              <w:rPr>
+                <w:rStyle w:val="af1"/>
+                <w:lang w:eastAsia="zh-TW"/>
+              </w:rPr>
+              <w:t>圖</w:t>
+            </w:r>
+            <w:r>
+              <w:rPr>
+                <w:rStyle w:val="af1"/>
+                <w:rFonts w:hint="eastAsia"/>
+                <w:lang w:eastAsia="zh-TW"/>
+              </w:rPr>
+              <w:t>4-</w:t>
+            </w:r>
+            <w:r>
+              <w:rPr>
+                <w:rStyle w:val="af1"/>
+                <w:rFonts w:hint="eastAsia"/>
+                <w:lang w:eastAsia="zh-TW"/>
+              </w:rPr>
+              <w:t xml:space="preserve">10 </w:t>
+            </w:r>
+            <w:r>
+              <w:rPr>
+                <w:rFonts w:hint="eastAsia"/>
+                <w:lang w:eastAsia="zh-TW"/>
+              </w:rPr>
+              <w:t>logo</w:t>
+            </w:r>
+            <w:r>
+              <w:rPr>
+                <w:rFonts w:hint="eastAsia"/>
+                <w:lang w:eastAsia="zh-TW"/>
+              </w:rPr>
+              <w:t>的</w:t>
+            </w:r>
+            <w:r>
+              <w:rPr>
+                <w:rFonts w:hint="eastAsia"/>
+                <w:lang w:eastAsia="zh-TW"/>
+              </w:rPr>
+              <w:t>.vecf</w:t>
+            </w:r>
+            <w:r>
+              <w:rPr>
+                <w:rFonts w:hint="eastAsia"/>
+                <w:lang w:eastAsia="zh-TW"/>
+              </w:rPr>
+              <w:t>檔案內容</w:t>
+            </w:r>
+            <w:r>
+              <w:tab/>
+            </w:r>
+            <w:r>
+              <w:rPr>
+                <w:rFonts w:hint="eastAsia"/>
+                <w:lang w:eastAsia="zh-TW"/>
+              </w:rPr>
+              <w:t>1</w:t>
+            </w:r>
+            <w:r>
+              <w:rPr>
+                <w:rFonts w:hint="eastAsia"/>
+                <w:lang w:eastAsia="zh-TW"/>
+              </w:rPr>
+              <w:t>3</w:t>
+            </w:r>
+          </w:hyperlink>
+        </w:p>
+        <w:p>
+          <w:pPr>
+            <w:pStyle w:val="af8"/>
+            <w:tabs>
+              <w:tab w:val="right" w:leader="dot" w:pos="9062"/>
+            </w:tabs>
+            <w:ind w:left="560" w:hanging="560"/>
+            <w:jc w:val="both"/>
+          </w:pPr>
+          <w:hyperlink w:anchor="_Toc418811718" w:history="1">
+            <w:r>
+              <w:rPr>
+                <w:rStyle w:val="af1"/>
+                <w:lang w:eastAsia="zh-TW"/>
+              </w:rPr>
+              <w:t>圖</w:t>
+            </w:r>
+            <w:r>
+              <w:rPr>
+                <w:rStyle w:val="af1"/>
+                <w:rFonts w:hint="eastAsia"/>
+                <w:lang w:eastAsia="zh-TW"/>
+              </w:rPr>
+              <w:t>5-1</w:t>
+            </w:r>
+            <w:r>
+              <w:rPr>
+                <w:rStyle w:val="af1"/>
+                <w:rFonts w:hint="eastAsia"/>
+                <w:lang w:eastAsia="zh-TW"/>
+              </w:rPr>
+              <w:t xml:space="preserve"> </w:t>
+            </w:r>
+            <w:r>
+              <w:rPr>
+                <w:rStyle w:val="af1"/>
+                <w:rFonts w:hint="eastAsia"/>
+                <w:lang w:eastAsia="zh-TW"/>
+              </w:rPr>
               <w:t>未來功能甘特圖</w:t>
             </w:r>
             <w:r>
@@ -2906,7 +3193,7 @@
                 <w:rFonts w:hint="eastAsia"/>
                 <w:lang w:eastAsia="zh-TW"/>
               </w:rPr>
-              <w:t>1</w:t>
+              <w:t>3</w:t>
             </w:r>
           </w:hyperlink>
         </w:p>
@@ -3467,7 +3754,34 @@
           <w:szCs w:val="24"/>
           <w:lang w:eastAsia="zh-TW"/>
         </w:rPr>
-        <w:t>為了驗證本研究架構確實改善現有系統之效能與維護效率，後續將透過比較不同架構下的開發行數、物件建立時間與繪製效能等指標，來評估本研究方法的有效性。</w:t>
+        <w:t>為了驗證本研究架構確實改善現有系統之效能與維護效率，後續將透過</w:t>
+      </w:r>
+      <w:r>
+        <w:rPr>
+          <w:rFonts w:hint="eastAsia"/>
+          <w:sz w:val="24"/>
+          <w:szCs w:val="24"/>
+          <w:lang w:eastAsia="zh-TW"/>
+        </w:rPr>
+        <w:t>架構理解、模組擴充以及相容延展性</w:t>
+      </w:r>
+      <w:r>
+        <w:rPr>
+          <w:rFonts w:hint="eastAsia"/>
+          <w:sz w:val="24"/>
+          <w:szCs w:val="24"/>
+          <w:lang w:eastAsia="zh-TW"/>
+        </w:rPr>
+        <w:t>的分析</w:t>
+      </w:r>
+      <w:r>
+        <w:rPr>
+          <w:bCs/>
+          <w:sz w:val="24"/>
+          <w:szCs w:val="24"/>
+          <w:lang w:eastAsia="zh-TW"/>
+        </w:rPr>
+        <w:t>，來評估本研究方法的有效性。</w:t>
       </w:r>
     </w:p>
     <w:p>
@@ -10537,12 +10851,21 @@
                               </w:rPr>
                               <w:t xml:space="preserve">4-5 </w:t>
                             </w:r>
+                            <w:proofErr w:type="gramStart"/>
                             <w:r>
                               <w:rPr>
                                 <w:rFonts w:hint="eastAsia"/>
                                 <w:lang w:eastAsia="zh-TW"/>
                               </w:rPr>
-                              <w:t>專案架構</w:t>
+                              <w:t>專</w:t>
+                            </w:r>
+                            <w:proofErr w:type="gramEnd"/>
+                            <w:r>
+                              <w:rPr>
+                                <w:rFonts w:hint="eastAsia"/>
+                                <w:lang w:eastAsia="zh-TW"/>
+                              </w:rPr>
+                              <w:t>案架構</w:t>
                             </w:r>
                           </w:p>
                         </w:txbxContent>
@@ -10590,12 +10913,21 @@
                         </w:rPr>
                         <w:t xml:space="preserve">4-5 </w:t>
                       </w:r>
+                      <w:proofErr w:type="gramStart"/>
                       <w:r>
                         <w:rPr>
                           <w:rFonts w:hint="eastAsia"/>
                           <w:lang w:eastAsia="zh-TW"/>
                         </w:rPr>
-                        <w:t>專案架構</w:t>
+                        <w:t>專</w:t>
+                      </w:r>
+                      <w:proofErr w:type="gramEnd"/>
+                      <w:r>
+                        <w:rPr>
+                          <w:rFonts w:hint="eastAsia"/>
+                          <w:lang w:eastAsia="zh-TW"/>
+                        </w:rPr>
+                        <w:t>案架構</w:t>
                       </w:r>
                     </w:p>
                   </w:txbxContent>
@@ -10831,7 +11163,6 @@
       <w:pPr>
         <w:pStyle w:val="2"/>
         <w:rPr>
-          <w:rFonts w:hint="eastAsia"/>
           <w:b/>
           <w:bCs/>
           <w:lang w:eastAsia="zh-TW"/>
@@ -11113,19 +11444,16 @@
     </w:p>
     <w:p>
       <w:pPr>
+        <w:keepNext/>
         <w:widowControl/>
         <w:suppressAutoHyphens w:val="0"/>
         <w:autoSpaceDN/>
         <w:spacing w:after="160" w:line="278" w:lineRule="auto"/>
         <w:textAlignment w:val="auto"/>
-        <w:rPr>
-          <w:sz w:val="24"/>
-          <w:szCs w:val="24"/>
-          <w:lang w:eastAsia="zh-TW"/>
-        </w:rPr>
       </w:pPr>
       <w:r>
         <w:rPr>
+          <w:noProof/>
           <w:sz w:val="24"/>
           <w:szCs w:val="24"/>
           <w:lang w:eastAsia="zh-TW"/>
@@ -11169,11 +11497,7 @@
     </w:p>
     <w:p>
       <w:pPr>
-        <w:widowControl/>
-        <w:suppressAutoHyphens w:val="0"/>
-        <w:autoSpaceDN/>
-        <w:spacing w:after="160" w:line="278" w:lineRule="auto"/>
-        <w:textAlignment w:val="auto"/>
+        <w:pStyle w:val="af0"/>
         <w:rPr>
           <w:sz w:val="24"/>
           <w:szCs w:val="24"/>
@@ -11183,20 +11507,30 @@
       <w:r>
         <w:rPr>
           <w:rFonts w:hint="eastAsia"/>
-          <w:sz w:val="24"/>
-          <w:szCs w:val="24"/>
-          <w:lang w:eastAsia="zh-TW"/>
-        </w:rPr>
-        <w:t>本程式碼具有以下函數：建構子、</w:t>
-      </w:r>
-      <w:r>
-        <w:rPr>
-          <w:rFonts w:hint="eastAsia"/>
-          <w:sz w:val="24"/>
-          <w:szCs w:val="24"/>
-          <w:lang w:eastAsia="zh-TW"/>
-        </w:rPr>
-        <w:t>預設實例、繪畫方式、檔案輸出方式。</w:t>
+          <w:lang w:eastAsia="zh-TW"/>
+        </w:rPr>
+        <w:t>圖</w:t>
+      </w:r>
+      <w:r>
+        <w:rPr>
+          <w:rFonts w:hint="eastAsia"/>
+          <w:lang w:eastAsia="zh-TW"/>
+        </w:rPr>
+        <w:t>4-7</w:t>
+      </w:r>
+      <w:r>
+        <w:rPr>
+          <w:rFonts w:hint="eastAsia"/>
+          <w:lang w:eastAsia="zh-TW"/>
+        </w:rPr>
+        <w:t xml:space="preserve"> </w:t>
+      </w:r>
+      <w:r>
+        <w:rPr>
+          <w:rFonts w:hint="eastAsia"/>
+          <w:lang w:eastAsia="zh-TW"/>
+        </w:rPr>
+        <w:t>範例經典圖形的繪製流程程式碼</w:t>
       </w:r>
     </w:p>
     <w:p>
@@ -11219,77 +11553,16 @@
           <w:szCs w:val="24"/>
           <w:lang w:eastAsia="zh-TW"/>
         </w:rPr>
-        <w:t>預設實例的流程：宣告實例</w:t>
-      </w:r>
-      <w:r>
-        <w:rPr>
-          <w:rFonts w:hint="eastAsia"/>
-          <w:sz w:val="24"/>
-          <w:szCs w:val="24"/>
-          <w:lang w:eastAsia="zh-TW"/>
-        </w:rPr>
-        <w:t xml:space="preserve"> </w:t>
-      </w:r>
-      <w:r>
-        <w:rPr>
-          <w:sz w:val="24"/>
-          <w:szCs w:val="24"/>
-          <w:lang w:eastAsia="zh-TW"/>
-        </w:rPr>
-        <w:t>→</w:t>
-      </w:r>
-      <w:r>
-        <w:rPr>
-          <w:rFonts w:hint="eastAsia"/>
-          <w:sz w:val="24"/>
-          <w:szCs w:val="24"/>
-          <w:lang w:eastAsia="zh-TW"/>
-        </w:rPr>
-        <w:t xml:space="preserve"> </w:t>
-      </w:r>
-      <w:r>
-        <w:rPr>
-          <w:rFonts w:hint="eastAsia"/>
-          <w:sz w:val="24"/>
-          <w:szCs w:val="24"/>
-          <w:lang w:eastAsia="zh-TW"/>
-        </w:rPr>
-        <w:t>新增點位置</w:t>
-      </w:r>
-      <w:r>
-        <w:rPr>
-          <w:rFonts w:hint="eastAsia"/>
-          <w:sz w:val="24"/>
-          <w:szCs w:val="24"/>
-          <w:lang w:eastAsia="zh-TW"/>
-        </w:rPr>
-        <w:t xml:space="preserve"> </w:t>
-      </w:r>
-      <w:r>
-        <w:rPr>
-          <w:sz w:val="24"/>
-          <w:szCs w:val="24"/>
-          <w:lang w:eastAsia="zh-TW"/>
-        </w:rPr>
-        <w:t>→</w:t>
-      </w:r>
-      <w:r>
-        <w:rPr>
-          <w:rFonts w:hint="eastAsia"/>
-          <w:sz w:val="24"/>
-          <w:szCs w:val="24"/>
-          <w:lang w:eastAsia="zh-TW"/>
-        </w:rPr>
-        <w:t xml:space="preserve"> </w:t>
-      </w:r>
-      <w:r>
-        <w:rPr>
-          <w:rFonts w:hint="eastAsia"/>
-          <w:sz w:val="24"/>
-          <w:szCs w:val="24"/>
-          <w:lang w:eastAsia="zh-TW"/>
-        </w:rPr>
-        <w:t>回傳實例</w:t>
+        <w:t>本程式碼具有以下函數：建構子、</w:t>
+      </w:r>
+      <w:r>
+        <w:rPr>
+          <w:rFonts w:hint="eastAsia"/>
+          <w:sz w:val="24"/>
+          <w:szCs w:val="24"/>
+          <w:lang w:eastAsia="zh-TW"/>
+        </w:rPr>
+        <w:t>預設實例、繪畫方式、檔案輸出方式。</w:t>
       </w:r>
     </w:p>
     <w:p>
@@ -11300,7 +11573,6 @@
         <w:spacing w:after="160" w:line="278" w:lineRule="auto"/>
         <w:textAlignment w:val="auto"/>
         <w:rPr>
-          <w:rFonts w:hint="eastAsia"/>
           <w:sz w:val="24"/>
           <w:szCs w:val="24"/>
           <w:lang w:eastAsia="zh-TW"/>
@@ -11313,99 +11585,77 @@
           <w:szCs w:val="24"/>
           <w:lang w:eastAsia="zh-TW"/>
         </w:rPr>
-        <w:t>繪畫方式的流程：如果當前的結構合法</w:t>
-      </w:r>
-      <w:r>
-        <w:rPr>
-          <w:rFonts w:hint="eastAsia"/>
-          <w:sz w:val="24"/>
-          <w:szCs w:val="24"/>
-          <w:lang w:eastAsia="zh-TW"/>
-        </w:rPr>
-        <w:t>(</w:t>
-      </w:r>
-      <w:r>
-        <w:rPr>
-          <w:rFonts w:hint="eastAsia"/>
-          <w:sz w:val="24"/>
-          <w:szCs w:val="24"/>
-          <w:lang w:eastAsia="zh-TW"/>
-        </w:rPr>
-        <w:t>預設為具備至少</w:t>
-      </w:r>
-      <w:r>
-        <w:rPr>
-          <w:rFonts w:hint="eastAsia"/>
-          <w:sz w:val="24"/>
-          <w:szCs w:val="24"/>
-          <w:lang w:eastAsia="zh-TW"/>
-        </w:rPr>
-        <w:t>3</w:t>
-      </w:r>
-      <w:r>
-        <w:rPr>
-          <w:rFonts w:hint="eastAsia"/>
-          <w:sz w:val="24"/>
-          <w:szCs w:val="24"/>
-          <w:lang w:eastAsia="zh-TW"/>
-        </w:rPr>
-        <w:t>個點</w:t>
-      </w:r>
-      <w:r>
-        <w:rPr>
-          <w:rFonts w:hint="eastAsia"/>
-          <w:sz w:val="24"/>
-          <w:szCs w:val="24"/>
-          <w:lang w:eastAsia="zh-TW"/>
-        </w:rPr>
-        <w:t>)</w:t>
-      </w:r>
-      <w:r>
-        <w:rPr>
-          <w:rFonts w:hint="eastAsia"/>
-          <w:sz w:val="24"/>
-          <w:szCs w:val="24"/>
-          <w:lang w:eastAsia="zh-TW"/>
-        </w:rPr>
-        <w:t>則取得顏色，在第一個點的位置下筆，然後遍歷每</w:t>
-      </w:r>
-      <w:proofErr w:type="gramStart"/>
-      <w:r>
-        <w:rPr>
-          <w:rFonts w:hint="eastAsia"/>
-          <w:sz w:val="24"/>
-          <w:szCs w:val="24"/>
-          <w:lang w:eastAsia="zh-TW"/>
-        </w:rPr>
-        <w:t>個</w:t>
-      </w:r>
-      <w:proofErr w:type="gramEnd"/>
-      <w:r>
-        <w:rPr>
-          <w:rFonts w:hint="eastAsia"/>
-          <w:sz w:val="24"/>
-          <w:szCs w:val="24"/>
-          <w:lang w:eastAsia="zh-TW"/>
-        </w:rPr>
-        <w:t>點，如果只有三個點則劃出</w:t>
-      </w:r>
-      <w:r>
-        <w:rPr>
-          <w:rFonts w:hint="eastAsia"/>
-          <w:sz w:val="24"/>
-          <w:szCs w:val="24"/>
-          <w:lang w:eastAsia="zh-TW"/>
-        </w:rPr>
-        <w:t>2</w:t>
-      </w:r>
-      <w:r>
-        <w:rPr>
-          <w:rFonts w:hint="eastAsia"/>
-          <w:sz w:val="24"/>
-          <w:szCs w:val="24"/>
-          <w:lang w:eastAsia="zh-TW"/>
-        </w:rPr>
-        <w:t>次貝茲曲線，否則使用三次貝茲函數劃出路徑，最終封閉路徑並填充。</w:t>
+        <w:t>預設實例的流程：宣告實例</w:t>
+      </w:r>
+      <w:r>
+        <w:rPr>
+          <w:rFonts w:hint="eastAsia"/>
+          <w:sz w:val="24"/>
+          <w:szCs w:val="24"/>
+          <w:lang w:eastAsia="zh-TW"/>
+        </w:rPr>
+        <w:t xml:space="preserve"> </w:t>
+      </w:r>
+      <w:r>
+        <w:rPr>
+          <w:sz w:val="24"/>
+          <w:szCs w:val="24"/>
+          <w:lang w:eastAsia="zh-TW"/>
+        </w:rPr>
+        <w:t>→</w:t>
+      </w:r>
+      <w:r>
+        <w:rPr>
+          <w:rFonts w:hint="eastAsia"/>
+          <w:sz w:val="24"/>
+          <w:szCs w:val="24"/>
+          <w:lang w:eastAsia="zh-TW"/>
+        </w:rPr>
+        <w:t xml:space="preserve"> </w:t>
+      </w:r>
+      <w:r>
+        <w:rPr>
+          <w:rFonts w:hint="eastAsia"/>
+          <w:sz w:val="24"/>
+          <w:szCs w:val="24"/>
+          <w:lang w:eastAsia="zh-TW"/>
+        </w:rPr>
+        <w:t>新增點位置</w:t>
+      </w:r>
+      <w:r>
+        <w:rPr>
+          <w:rFonts w:hint="eastAsia"/>
+          <w:sz w:val="24"/>
+          <w:szCs w:val="24"/>
+          <w:lang w:eastAsia="zh-TW"/>
+        </w:rPr>
+        <w:t xml:space="preserve"> </w:t>
+      </w:r>
+      <w:r>
+        <w:rPr>
+          <w:sz w:val="24"/>
+          <w:szCs w:val="24"/>
+          <w:lang w:eastAsia="zh-TW"/>
+        </w:rPr>
+        <w:t>→</w:t>
+      </w:r>
+      <w:r>
+        <w:rPr>
+          <w:rFonts w:hint="eastAsia"/>
+          <w:sz w:val="24"/>
+          <w:szCs w:val="24"/>
+          <w:lang w:eastAsia="zh-TW"/>
+        </w:rPr>
+        <w:t xml:space="preserve"> </w:t>
+      </w:r>
+      <w:r>
+        <w:rPr>
+          <w:rFonts w:hint="eastAsia"/>
+          <w:sz w:val="24"/>
+          <w:szCs w:val="24"/>
+          <w:lang w:eastAsia="zh-TW"/>
+        </w:rPr>
+        <w:t>回傳實例</w:t>
       </w:r>
     </w:p>
     <w:p>
@@ -11416,8 +11666,6 @@
         <w:spacing w:after="160" w:line="278" w:lineRule="auto"/>
         <w:textAlignment w:val="auto"/>
         <w:rPr>
-          <w:b/>
-          <w:bCs/>
           <w:sz w:val="24"/>
           <w:szCs w:val="24"/>
           <w:lang w:eastAsia="zh-TW"/>
@@ -11426,11 +11674,103 @@
       <w:r>
         <w:rPr>
           <w:rFonts w:hint="eastAsia"/>
-          <w:b/>
-          <w:bCs/>
-          <w:lang w:eastAsia="zh-TW"/>
-        </w:rPr>
-        <w:t>模組擴充</w:t>
+          <w:sz w:val="24"/>
+          <w:szCs w:val="24"/>
+          <w:lang w:eastAsia="zh-TW"/>
+        </w:rPr>
+        <w:t>繪畫方式的流程：如果當前的結構合法</w:t>
+      </w:r>
+      <w:r>
+        <w:rPr>
+          <w:rFonts w:hint="eastAsia"/>
+          <w:sz w:val="24"/>
+          <w:szCs w:val="24"/>
+          <w:lang w:eastAsia="zh-TW"/>
+        </w:rPr>
+        <w:t>(</w:t>
+      </w:r>
+      <w:r>
+        <w:rPr>
+          <w:rFonts w:hint="eastAsia"/>
+          <w:sz w:val="24"/>
+          <w:szCs w:val="24"/>
+          <w:lang w:eastAsia="zh-TW"/>
+        </w:rPr>
+        <w:t>預設為具備至少</w:t>
+      </w:r>
+      <w:r>
+        <w:rPr>
+          <w:rFonts w:hint="eastAsia"/>
+          <w:sz w:val="24"/>
+          <w:szCs w:val="24"/>
+          <w:lang w:eastAsia="zh-TW"/>
+        </w:rPr>
+        <w:t>3</w:t>
+      </w:r>
+      <w:r>
+        <w:rPr>
+          <w:rFonts w:hint="eastAsia"/>
+          <w:sz w:val="24"/>
+          <w:szCs w:val="24"/>
+          <w:lang w:eastAsia="zh-TW"/>
+        </w:rPr>
+        <w:t>個點</w:t>
+      </w:r>
+      <w:r>
+        <w:rPr>
+          <w:rFonts w:hint="eastAsia"/>
+          <w:sz w:val="24"/>
+          <w:szCs w:val="24"/>
+          <w:lang w:eastAsia="zh-TW"/>
+        </w:rPr>
+        <w:t>)</w:t>
+      </w:r>
+      <w:r>
+        <w:rPr>
+          <w:rFonts w:hint="eastAsia"/>
+          <w:sz w:val="24"/>
+          <w:szCs w:val="24"/>
+          <w:lang w:eastAsia="zh-TW"/>
+        </w:rPr>
+        <w:t>則取得顏色，在第一個點的位置下筆，然後遍歷每</w:t>
+      </w:r>
+      <w:proofErr w:type="gramStart"/>
+      <w:r>
+        <w:rPr>
+          <w:rFonts w:hint="eastAsia"/>
+          <w:sz w:val="24"/>
+          <w:szCs w:val="24"/>
+          <w:lang w:eastAsia="zh-TW"/>
+        </w:rPr>
+        <w:t>個</w:t>
+      </w:r>
+      <w:proofErr w:type="gramEnd"/>
+      <w:r>
+        <w:rPr>
+          <w:rFonts w:hint="eastAsia"/>
+          <w:sz w:val="24"/>
+          <w:szCs w:val="24"/>
+          <w:lang w:eastAsia="zh-TW"/>
+        </w:rPr>
+        <w:t>點，如果只有三個點則劃出</w:t>
+      </w:r>
+      <w:r>
+        <w:rPr>
+          <w:rFonts w:hint="eastAsia"/>
+          <w:sz w:val="24"/>
+          <w:szCs w:val="24"/>
+          <w:lang w:eastAsia="zh-TW"/>
+        </w:rPr>
+        <w:t>2</w:t>
+      </w:r>
+      <w:r>
+        <w:rPr>
+          <w:rFonts w:hint="eastAsia"/>
+          <w:sz w:val="24"/>
+          <w:szCs w:val="24"/>
+          <w:lang w:eastAsia="zh-TW"/>
+        </w:rPr>
+        <w:t>次貝茲曲線，否則使用三次貝茲函數劃出路徑，最終封閉路徑並填充。</w:t>
       </w:r>
     </w:p>
     <w:p>
@@ -11441,7 +11781,8 @@
         <w:spacing w:after="160" w:line="278" w:lineRule="auto"/>
         <w:textAlignment w:val="auto"/>
         <w:rPr>
-          <w:rFonts w:hint="eastAsia"/>
+          <w:b/>
+          <w:bCs/>
           <w:sz w:val="24"/>
           <w:szCs w:val="24"/>
           <w:lang w:eastAsia="zh-TW"/>
@@ -11449,47 +11790,12 @@
       </w:pPr>
       <w:r>
         <w:rPr>
+          <w:rFonts w:hint="eastAsia"/>
           <w:b/>
           <w:bCs/>
-          <w:sz w:val="24"/>
-          <w:szCs w:val="24"/>
-          <w:lang w:eastAsia="zh-TW"/>
-        </w:rPr>
-        <w:tab/>
-      </w:r>
-      <w:r>
-        <w:rPr>
-          <w:rFonts w:hint="eastAsia"/>
-          <w:sz w:val="24"/>
-          <w:szCs w:val="24"/>
-          <w:lang w:eastAsia="zh-TW"/>
-        </w:rPr>
-        <w:t>本項會以</w:t>
-      </w:r>
-      <w:r>
-        <w:rPr>
-          <w:sz w:val="24"/>
-          <w:szCs w:val="24"/>
-          <w:lang w:eastAsia="zh-TW"/>
-        </w:rPr>
-        <w:t>「一個新功能能否在不破壞既有系統下被自然加入」</w:t>
-      </w:r>
-      <w:r>
-        <w:rPr>
-          <w:rFonts w:hint="eastAsia"/>
-          <w:sz w:val="24"/>
-          <w:szCs w:val="24"/>
-          <w:lang w:eastAsia="zh-TW"/>
-        </w:rPr>
-        <w:t>為判斷依據，進行模組擴充速度的評估</w:t>
-      </w:r>
-      <w:r>
-        <w:rPr>
-          <w:sz w:val="24"/>
-          <w:szCs w:val="24"/>
-          <w:lang w:eastAsia="zh-TW"/>
-        </w:rPr>
-        <w:t>。</w:t>
+          <w:lang w:eastAsia="zh-TW"/>
+        </w:rPr>
+        <w:t>模組擴充</w:t>
       </w:r>
     </w:p>
     <w:p>
@@ -11500,19 +11806,345 @@
         <w:spacing w:after="160" w:line="278" w:lineRule="auto"/>
         <w:textAlignment w:val="auto"/>
         <w:rPr>
+          <w:sz w:val="24"/>
+          <w:szCs w:val="24"/>
+          <w:lang w:eastAsia="zh-TW"/>
+        </w:rPr>
+      </w:pPr>
+      <w:r>
+        <w:rPr>
           <w:b/>
           <w:bCs/>
-          <w:lang w:eastAsia="zh-TW"/>
-        </w:rPr>
+          <w:sz w:val="24"/>
+          <w:szCs w:val="24"/>
+          <w:lang w:eastAsia="zh-TW"/>
+        </w:rPr>
+        <w:lastRenderedPageBreak/>
+        <w:tab/>
+      </w:r>
+      <w:r>
+        <w:rPr>
+          <w:rFonts w:hint="eastAsia"/>
+          <w:sz w:val="24"/>
+          <w:szCs w:val="24"/>
+          <w:lang w:eastAsia="zh-TW"/>
+        </w:rPr>
+        <w:t>本項會以</w:t>
+      </w:r>
+      <w:r>
+        <w:rPr>
+          <w:sz w:val="24"/>
+          <w:szCs w:val="24"/>
+          <w:lang w:eastAsia="zh-TW"/>
+        </w:rPr>
+        <w:t>「一個新功能能否在不破壞既有系統下被自然加入」</w:t>
+      </w:r>
+      <w:r>
+        <w:rPr>
+          <w:rFonts w:hint="eastAsia"/>
+          <w:sz w:val="24"/>
+          <w:szCs w:val="24"/>
+          <w:lang w:eastAsia="zh-TW"/>
+        </w:rPr>
+        <w:t>為判斷依據，進行模組擴充速度的評估</w:t>
+      </w:r>
+      <w:r>
+        <w:rPr>
+          <w:rFonts w:hint="eastAsia"/>
+          <w:sz w:val="24"/>
+          <w:szCs w:val="24"/>
+          <w:lang w:eastAsia="zh-TW"/>
+        </w:rPr>
+        <w:t>，我們將打算加入</w:t>
+      </w:r>
+      <w:bookmarkStart w:id="16" w:name="_Hlk212900844"/>
+      <w:r>
+        <w:rPr>
+          <w:sz w:val="24"/>
+          <w:szCs w:val="24"/>
+          <w:lang w:eastAsia="zh-TW"/>
+        </w:rPr>
+        <w:t>「</w:t>
+      </w:r>
+      <w:r>
+        <w:rPr>
+          <w:rFonts w:hint="eastAsia"/>
+          <w:sz w:val="24"/>
+          <w:szCs w:val="24"/>
+          <w:lang w:eastAsia="zh-TW"/>
+        </w:rPr>
+        <w:t>文字</w:t>
+      </w:r>
+      <w:r>
+        <w:rPr>
+          <w:sz w:val="24"/>
+          <w:szCs w:val="24"/>
+          <w:lang w:eastAsia="zh-TW"/>
+        </w:rPr>
+        <w:t>」</w:t>
+      </w:r>
+      <w:bookmarkEnd w:id="16"/>
+      <w:r>
+        <w:rPr>
+          <w:rFonts w:hint="eastAsia"/>
+          <w:sz w:val="24"/>
+          <w:szCs w:val="24"/>
+          <w:lang w:eastAsia="zh-TW"/>
+        </w:rPr>
+        <w:t>類別做擴充彈性實驗，下面將會附加新物件程式碼架構的圖片以及成果。</w:t>
+      </w:r>
+    </w:p>
+    <w:p>
+      <w:pPr>
+        <w:keepNext/>
+        <w:widowControl/>
+        <w:suppressAutoHyphens w:val="0"/>
+        <w:autoSpaceDN/>
+        <w:spacing w:after="160" w:line="278" w:lineRule="auto"/>
+        <w:textAlignment w:val="auto"/>
       </w:pPr>
       <w:r>
         <w:rPr>
-          <w:rFonts w:hint="eastAsia"/>
+          <w:noProof/>
+          <w:sz w:val="24"/>
+          <w:szCs w:val="24"/>
+          <w:lang w:eastAsia="zh-TW"/>
+        </w:rPr>
+        <w:drawing>
+          <wp:inline distT="0" distB="0" distL="0" distR="0" wp14:anchorId="2FC8DC72" wp14:editId="7272FC89">
+            <wp:extent cx="3248669" cy="2482850"/>
+            <wp:effectExtent l="0" t="0" r="8890" b="0"/>
+            <wp:docPr id="423329474" name="圖片 1" descr="一張含有 標誌, 螢幕擷取畫面, 電子藍, 圖形 的圖片&#10;&#10;AI 產生的內容可能不正確。"/>
+            <wp:cNvGraphicFramePr>
+              <a:graphicFrameLocks xmlns:a="http://schemas.openxmlformats.org/drawingml/2006/main" noChangeAspect="1"/>
+            </wp:cNvGraphicFramePr>
+            <a:graphic xmlns:a="http://schemas.openxmlformats.org/drawingml/2006/main">
+              <a:graphicData uri="http://schemas.openxmlformats.org/drawingml/2006/picture">
+                <pic:pic xmlns:pic="http://schemas.openxmlformats.org/drawingml/2006/picture">
+                  <pic:nvPicPr>
+                    <pic:cNvPr id="423329474" name="圖片 1" descr="一張含有 標誌, 螢幕擷取畫面, 電子藍, 圖形 的圖片&#10;&#10;AI 產生的內容可能不正確。"/>
+                    <pic:cNvPicPr/>
+                  </pic:nvPicPr>
+                  <pic:blipFill>
+                    <a:blip r:embed="rId26"/>
+                    <a:stretch>
+                      <a:fillRect/>
+                    </a:stretch>
+                  </pic:blipFill>
+                  <pic:spPr>
+                    <a:xfrm>
+                      <a:off x="0" y="0"/>
+                      <a:ext cx="3265661" cy="2495836"/>
+                    </a:xfrm>
+                    <a:prstGeom prst="rect">
+                      <a:avLst/>
+                    </a:prstGeom>
+                  </pic:spPr>
+                </pic:pic>
+              </a:graphicData>
+            </a:graphic>
+          </wp:inline>
+        </w:drawing>
+      </w:r>
+    </w:p>
+    <w:p>
+      <w:pPr>
+        <w:pStyle w:val="af0"/>
+        <w:rPr>
+          <w:sz w:val="24"/>
+          <w:szCs w:val="24"/>
+          <w:lang w:eastAsia="zh-TW"/>
+        </w:rPr>
+      </w:pPr>
+      <w:r>
+        <w:rPr>
+          <w:rFonts w:hint="eastAsia"/>
+          <w:lang w:eastAsia="zh-TW"/>
+        </w:rPr>
+        <w:t>圖</w:t>
+      </w:r>
+      <w:r>
+        <w:rPr>
+          <w:rFonts w:hint="eastAsia"/>
+          <w:lang w:eastAsia="zh-TW"/>
+        </w:rPr>
+        <w:t>4-8</w:t>
+      </w:r>
+      <w:r>
+        <w:rPr>
+          <w:rFonts w:hint="eastAsia"/>
+          <w:lang w:eastAsia="zh-TW"/>
+        </w:rPr>
+        <w:t xml:space="preserve"> </w:t>
+      </w:r>
+      <w:r>
+        <w:rPr>
+          <w:rFonts w:hint="eastAsia"/>
+          <w:lang w:eastAsia="zh-TW"/>
+        </w:rPr>
+        <w:t>添加非經典圖形物件</w:t>
+      </w:r>
+      <w:r>
+        <w:rPr>
+          <w:rFonts w:hint="eastAsia"/>
+          <w:lang w:eastAsia="zh-TW"/>
+        </w:rPr>
+        <w:t>「文字」</w:t>
+      </w:r>
+      <w:r>
+        <w:rPr>
+          <w:rFonts w:hint="eastAsia"/>
+          <w:lang w:eastAsia="zh-TW"/>
+        </w:rPr>
+        <w:t>的範例圖</w:t>
+      </w:r>
+    </w:p>
+    <w:p>
+      <w:pPr>
+        <w:keepNext/>
+        <w:widowControl/>
+        <w:suppressAutoHyphens w:val="0"/>
+        <w:autoSpaceDN/>
+        <w:spacing w:after="160" w:line="278" w:lineRule="auto"/>
+        <w:textAlignment w:val="auto"/>
+      </w:pPr>
+      <w:r>
+        <w:rPr>
+          <w:noProof/>
+          <w14:ligatures w14:val="standardContextual"/>
+        </w:rPr>
+        <w:drawing>
+          <wp:inline distT="0" distB="0" distL="0" distR="0" wp14:anchorId="580B5DA2" wp14:editId="5B3CD922">
+            <wp:extent cx="3248726" cy="2647950"/>
+            <wp:effectExtent l="0" t="0" r="8890" b="0"/>
+            <wp:docPr id="1395987300" name="圖片 1" descr="一張含有 文字, 螢幕擷取畫面, 軟體, 陳列 的圖片&#10;&#10;AI 產生的內容可能不正確。"/>
+            <wp:cNvGraphicFramePr>
+              <a:graphicFrameLocks xmlns:a="http://schemas.openxmlformats.org/drawingml/2006/main" noChangeAspect="1"/>
+            </wp:cNvGraphicFramePr>
+            <a:graphic xmlns:a="http://schemas.openxmlformats.org/drawingml/2006/main">
+              <a:graphicData uri="http://schemas.openxmlformats.org/drawingml/2006/picture">
+                <pic:pic xmlns:pic="http://schemas.openxmlformats.org/drawingml/2006/picture">
+                  <pic:nvPicPr>
+                    <pic:cNvPr id="1395987300" name="圖片 1" descr="一張含有 文字, 螢幕擷取畫面, 軟體, 陳列 的圖片&#10;&#10;AI 產生的內容可能不正確。"/>
+                    <pic:cNvPicPr/>
+                  </pic:nvPicPr>
+                  <pic:blipFill>
+                    <a:blip r:embed="rId27"/>
+                    <a:stretch>
+                      <a:fillRect/>
+                    </a:stretch>
+                  </pic:blipFill>
+                  <pic:spPr>
+                    <a:xfrm>
+                      <a:off x="0" y="0"/>
+                      <a:ext cx="3255291" cy="2653301"/>
+                    </a:xfrm>
+                    <a:prstGeom prst="rect">
+                      <a:avLst/>
+                    </a:prstGeom>
+                  </pic:spPr>
+                </pic:pic>
+              </a:graphicData>
+            </a:graphic>
+          </wp:inline>
+        </w:drawing>
+      </w:r>
+    </w:p>
+    <w:p>
+      <w:pPr>
+        <w:pStyle w:val="af0"/>
+        <w:rPr>
+          <w:sz w:val="24"/>
+          <w:szCs w:val="24"/>
+          <w:lang w:eastAsia="zh-TW"/>
+        </w:rPr>
+      </w:pPr>
+      <w:r>
+        <w:rPr>
+          <w:rFonts w:hint="eastAsia"/>
+          <w:lang w:eastAsia="zh-TW"/>
+        </w:rPr>
+        <w:t>圖</w:t>
+      </w:r>
+      <w:r>
+        <w:rPr>
+          <w:rFonts w:hint="eastAsia"/>
+          <w:lang w:eastAsia="zh-TW"/>
+        </w:rPr>
+        <w:t>4-9</w:t>
+      </w:r>
+      <w:r>
+        <w:rPr>
+          <w:rFonts w:hint="eastAsia"/>
+          <w:lang w:eastAsia="zh-TW"/>
+        </w:rPr>
+        <w:t xml:space="preserve"> </w:t>
+      </w:r>
+      <w:r>
+        <w:rPr>
+          <w:rFonts w:hint="eastAsia"/>
+          <w:lang w:eastAsia="zh-TW"/>
+        </w:rPr>
+        <w:t>非經典物件</w:t>
+      </w:r>
+      <w:r>
+        <w:rPr>
+          <w:rFonts w:hint="eastAsia"/>
+          <w:lang w:eastAsia="zh-TW"/>
+        </w:rPr>
+        <w:t>「文字」</w:t>
+      </w:r>
+      <w:r>
+        <w:rPr>
+          <w:rFonts w:hint="eastAsia"/>
+          <w:lang w:eastAsia="zh-TW"/>
+        </w:rPr>
+        <w:t>的宣告</w:t>
+      </w:r>
+    </w:p>
+    <w:p>
+      <w:pPr>
+        <w:widowControl/>
+        <w:suppressAutoHyphens w:val="0"/>
+        <w:autoSpaceDN/>
+        <w:spacing w:after="160" w:line="278" w:lineRule="auto"/>
+        <w:textAlignment w:val="auto"/>
+        <w:rPr>
+          <w:sz w:val="24"/>
+          <w:szCs w:val="24"/>
+          <w:lang w:eastAsia="zh-TW"/>
+        </w:rPr>
+      </w:pPr>
+      <w:r>
+        <w:rPr>
+          <w:rFonts w:hint="eastAsia"/>
+          <w:sz w:val="24"/>
+          <w:szCs w:val="24"/>
+          <w:lang w:eastAsia="zh-TW"/>
+        </w:rPr>
+        <w:t>這項修改非經典圖案，仍能不改變現有架構自然增加，可得知目前架構具備充足的模組擴充能力。</w:t>
+      </w:r>
+    </w:p>
+    <w:p>
+      <w:pPr>
+        <w:widowControl/>
+        <w:suppressAutoHyphens w:val="0"/>
+        <w:autoSpaceDN/>
+        <w:spacing w:after="160" w:line="278" w:lineRule="auto"/>
+        <w:textAlignment w:val="auto"/>
+        <w:rPr>
           <w:b/>
           <w:bCs/>
           <w:lang w:eastAsia="zh-TW"/>
         </w:rPr>
-        <w:lastRenderedPageBreak/>
+      </w:pPr>
+      <w:r>
+        <w:rPr>
+          <w:rFonts w:hint="eastAsia"/>
+          <w:b/>
+          <w:bCs/>
+          <w:lang w:eastAsia="zh-TW"/>
+        </w:rPr>
         <w:t>相容延展</w:t>
       </w:r>
     </w:p>
@@ -11525,38 +12157,226 @@
         <w:ind w:firstLine="480"/>
         <w:textAlignment w:val="auto"/>
         <w:rPr>
-          <w:rFonts w:hint="eastAsia"/>
+          <w:sz w:val="24"/>
+          <w:szCs w:val="24"/>
+          <w:lang w:eastAsia="zh-TW"/>
+        </w:rPr>
+      </w:pPr>
+      <w:r>
+        <w:rPr>
+          <w:rFonts w:hint="eastAsia"/>
+          <w:sz w:val="24"/>
+          <w:szCs w:val="24"/>
+          <w:lang w:eastAsia="zh-TW"/>
+        </w:rPr>
+        <w:lastRenderedPageBreak/>
+        <w:t>本項將會分析由舊程式版本所做出的檔案是否能被新版本的程式所開啟，在這裡我們將使用應用程式的</w:t>
+      </w:r>
+      <w:r>
+        <w:rPr>
+          <w:rFonts w:hint="eastAsia"/>
+          <w:sz w:val="24"/>
+          <w:szCs w:val="24"/>
+          <w:lang w:eastAsia="zh-TW"/>
+        </w:rPr>
+        <w:t>logo</w:t>
+      </w:r>
+      <w:r>
+        <w:rPr>
+          <w:rFonts w:hint="eastAsia"/>
+          <w:sz w:val="24"/>
+          <w:szCs w:val="24"/>
+          <w:lang w:eastAsia="zh-TW"/>
+        </w:rPr>
+        <w:t>檔案作評估。</w:t>
+      </w:r>
+    </w:p>
+    <w:p>
+      <w:pPr>
+        <w:keepNext/>
+        <w:widowControl/>
+        <w:suppressAutoHyphens w:val="0"/>
+        <w:autoSpaceDN/>
+        <w:spacing w:after="160" w:line="278" w:lineRule="auto"/>
+        <w:textAlignment w:val="auto"/>
+      </w:pPr>
+      <w:r>
+        <w:rPr>
           <w:b/>
           <w:bCs/>
+          <w:noProof/>
+          <w:lang w:eastAsia="zh-TW"/>
+        </w:rPr>
+        <w:drawing>
+          <wp:inline distT="0" distB="0" distL="0" distR="0" wp14:anchorId="5D14EC06" wp14:editId="4831F33F">
+            <wp:extent cx="5274310" cy="535940"/>
+            <wp:effectExtent l="0" t="0" r="2540" b="0"/>
+            <wp:docPr id="779393802" name="圖片 1"/>
+            <wp:cNvGraphicFramePr>
+              <a:graphicFrameLocks xmlns:a="http://schemas.openxmlformats.org/drawingml/2006/main" noChangeAspect="1"/>
+            </wp:cNvGraphicFramePr>
+            <a:graphic xmlns:a="http://schemas.openxmlformats.org/drawingml/2006/main">
+              <a:graphicData uri="http://schemas.openxmlformats.org/drawingml/2006/picture">
+                <pic:pic xmlns:pic="http://schemas.openxmlformats.org/drawingml/2006/picture">
+                  <pic:nvPicPr>
+                    <pic:cNvPr id="779393802" name=""/>
+                    <pic:cNvPicPr/>
+                  </pic:nvPicPr>
+                  <pic:blipFill>
+                    <a:blip r:embed="rId28"/>
+                    <a:stretch>
+                      <a:fillRect/>
+                    </a:stretch>
+                  </pic:blipFill>
+                  <pic:spPr>
+                    <a:xfrm>
+                      <a:off x="0" y="0"/>
+                      <a:ext cx="5274310" cy="535940"/>
+                    </a:xfrm>
+                    <a:prstGeom prst="rect">
+                      <a:avLst/>
+                    </a:prstGeom>
+                  </pic:spPr>
+                </pic:pic>
+              </a:graphicData>
+            </a:graphic>
+          </wp:inline>
+        </w:drawing>
+      </w:r>
+    </w:p>
+    <w:p>
+      <w:pPr>
+        <w:pStyle w:val="af0"/>
+        <w:rPr>
           <w:lang w:eastAsia="zh-TW"/>
         </w:rPr>
       </w:pPr>
       <w:r>
         <w:rPr>
           <w:rFonts w:hint="eastAsia"/>
-          <w:sz w:val="24"/>
-          <w:szCs w:val="24"/>
-          <w:lang w:eastAsia="zh-TW"/>
-        </w:rPr>
-        <w:t>本項將會分析由舊程式版本所做出的檔案是否能被新版本的程式所開啟，在這裡我們將使用應用程式的</w:t>
-      </w:r>
-      <w:r>
-        <w:rPr>
-          <w:rFonts w:hint="eastAsia"/>
-          <w:sz w:val="24"/>
-          <w:szCs w:val="24"/>
-          <w:lang w:eastAsia="zh-TW"/>
-        </w:rPr>
-        <w:t>logo</w:t>
-      </w:r>
-      <w:r>
-        <w:rPr>
-          <w:rFonts w:hint="eastAsia"/>
-          <w:sz w:val="24"/>
-          <w:szCs w:val="24"/>
-          <w:lang w:eastAsia="zh-TW"/>
-        </w:rPr>
-        <w:t>檔案作評估。</w:t>
+          <w:lang w:eastAsia="zh-TW"/>
+        </w:rPr>
+        <w:t>圖</w:t>
+      </w:r>
+      <w:r>
+        <w:rPr>
+          <w:rFonts w:hint="eastAsia"/>
+          <w:lang w:eastAsia="zh-TW"/>
+        </w:rPr>
+        <w:t>4-10 logo</w:t>
+      </w:r>
+      <w:r>
+        <w:rPr>
+          <w:rFonts w:hint="eastAsia"/>
+          <w:lang w:eastAsia="zh-TW"/>
+        </w:rPr>
+        <w:t>的</w:t>
+      </w:r>
+      <w:r>
+        <w:rPr>
+          <w:rFonts w:hint="eastAsia"/>
+          <w:lang w:eastAsia="zh-TW"/>
+        </w:rPr>
+        <w:t>.</w:t>
+      </w:r>
+      <w:proofErr w:type="spellStart"/>
+      <w:r>
+        <w:rPr>
+          <w:rFonts w:hint="eastAsia"/>
+          <w:lang w:eastAsia="zh-TW"/>
+        </w:rPr>
+        <w:t>vecf</w:t>
+      </w:r>
+      <w:proofErr w:type="spellEnd"/>
+      <w:r>
+        <w:rPr>
+          <w:rFonts w:hint="eastAsia"/>
+          <w:lang w:eastAsia="zh-TW"/>
+        </w:rPr>
+        <w:t>檔案內容</w:t>
+      </w:r>
+    </w:p>
+    <w:p>
+      <w:pPr>
+        <w:rPr>
+          <w:sz w:val="24"/>
+          <w:szCs w:val="24"/>
+          <w:lang w:eastAsia="zh-TW"/>
+        </w:rPr>
+      </w:pPr>
+      <w:r>
+        <w:rPr>
+          <w:rFonts w:hint="eastAsia"/>
+          <w:sz w:val="24"/>
+          <w:szCs w:val="24"/>
+          <w:lang w:eastAsia="zh-TW"/>
+        </w:rPr>
+        <w:t>此檔案建立於版本</w:t>
+      </w:r>
+      <w:r>
+        <w:rPr>
+          <w:rFonts w:hint="eastAsia"/>
+          <w:sz w:val="24"/>
+          <w:szCs w:val="24"/>
+          <w:lang w:eastAsia="zh-TW"/>
+        </w:rPr>
+        <w:t>1.3</w:t>
+      </w:r>
+      <w:r>
+        <w:rPr>
+          <w:rFonts w:hint="eastAsia"/>
+          <w:sz w:val="24"/>
+          <w:szCs w:val="24"/>
+          <w:lang w:eastAsia="zh-TW"/>
+        </w:rPr>
+        <w:t>，</w:t>
+      </w:r>
+      <w:r>
+        <w:rPr>
+          <w:rFonts w:hint="eastAsia"/>
+          <w:sz w:val="24"/>
+          <w:szCs w:val="24"/>
+          <w:lang w:eastAsia="zh-TW"/>
+        </w:rPr>
+        <w:t>已經歷超過</w:t>
+      </w:r>
+      <w:r>
+        <w:rPr>
+          <w:rFonts w:hint="eastAsia"/>
+          <w:sz w:val="24"/>
+          <w:szCs w:val="24"/>
+          <w:lang w:eastAsia="zh-TW"/>
+        </w:rPr>
+        <w:t>8</w:t>
+      </w:r>
+      <w:r>
+        <w:rPr>
+          <w:rFonts w:hint="eastAsia"/>
+          <w:sz w:val="24"/>
+          <w:szCs w:val="24"/>
+          <w:lang w:eastAsia="zh-TW"/>
+        </w:rPr>
+        <w:t>次的更新，因此可得知本程式對於其舊版具備足夠的</w:t>
+      </w:r>
+      <w:proofErr w:type="gramStart"/>
+      <w:r>
+        <w:rPr>
+          <w:rFonts w:hint="eastAsia"/>
+          <w:sz w:val="24"/>
+          <w:szCs w:val="24"/>
+          <w:lang w:eastAsia="zh-TW"/>
+        </w:rPr>
+        <w:t>兼容性</w:t>
+      </w:r>
+      <w:proofErr w:type="gramEnd"/>
+      <w:r>
+        <w:rPr>
+          <w:rFonts w:hint="eastAsia"/>
+          <w:sz w:val="24"/>
+          <w:szCs w:val="24"/>
+          <w:lang w:eastAsia="zh-TW"/>
+        </w:rPr>
+        <w:t>。</w:t>
       </w:r>
     </w:p>
     <w:p>
@@ -11580,7 +12400,7 @@
           <w:lang w:eastAsia="zh-TW"/>
         </w:rPr>
       </w:pPr>
-      <w:bookmarkStart w:id="16" w:name="_Toc212570399"/>
+      <w:bookmarkStart w:id="17" w:name="_Toc212570399"/>
       <w:r>
         <w:rPr>
           <w:rFonts w:hint="eastAsia"/>
@@ -11592,7 +12412,7 @@
         </w:rPr>
         <w:t>結論</w:t>
       </w:r>
-      <w:bookmarkEnd w:id="16"/>
+      <w:bookmarkEnd w:id="17"/>
     </w:p>
     <w:p>
       <w:pPr>
@@ -11852,6 +12672,15 @@
                 <w:lang w:eastAsia="zh-TW"/>
               </w:rPr>
             </w:pPr>
+            <w:r>
+              <w:rPr>
+                <w:rFonts w:hint="eastAsia"/>
+                <w:sz w:val="24"/>
+                <w:szCs w:val="24"/>
+                <w:lang w:eastAsia="zh-TW"/>
+              </w:rPr>
+              <w:t>V</w:t>
+            </w:r>
           </w:p>
         </w:tc>
         <w:tc>
@@ -11973,6 +12802,15 @@
                 <w:lang w:eastAsia="zh-TW"/>
               </w:rPr>
             </w:pPr>
+            <w:r>
+              <w:rPr>
+                <w:rFonts w:hint="eastAsia"/>
+                <w:sz w:val="24"/>
+                <w:szCs w:val="24"/>
+                <w:lang w:eastAsia="zh-TW"/>
+              </w:rPr>
+              <w:t>I</w:t>
+            </w:r>
           </w:p>
         </w:tc>
         <w:tc>
@@ -12074,6 +12912,15 @@
                 <w:lang w:eastAsia="zh-TW"/>
               </w:rPr>
             </w:pPr>
+            <w:r>
+              <w:rPr>
+                <w:rFonts w:hint="eastAsia"/>
+                <w:sz w:val="24"/>
+                <w:szCs w:val="24"/>
+                <w:lang w:eastAsia="zh-TW"/>
+              </w:rPr>
+              <w:t>V</w:t>
+            </w:r>
           </w:p>
         </w:tc>
         <w:tc>
@@ -12915,7 +13762,16 @@
           <w:szCs w:val="24"/>
           <w:lang w:eastAsia="zh-TW"/>
         </w:rPr>
-        <w:t>1.10</w:t>
+        <w:t>1.1</w:t>
+      </w:r>
+      <w:r>
+        <w:rPr>
+          <w:rFonts w:hint="eastAsia"/>
+          <w:sz w:val="24"/>
+          <w:szCs w:val="24"/>
+          <w:lang w:eastAsia="zh-TW"/>
+        </w:rPr>
+        <w:t>0</w:t>
       </w:r>
       <w:r>
         <w:rPr>
@@ -12933,7 +13789,17 @@
           <w:szCs w:val="24"/>
           <w:lang w:eastAsia="zh-TW"/>
         </w:rPr>
-        <w:t>已經完成大部分的使用者習慣功能、物件導向架構成熟，並對</w:t>
+        <w:t>已經完成大部分的使用者習慣功能、物件導向架</w:t>
+      </w:r>
+      <w:r>
+        <w:rPr>
+          <w:rFonts w:hint="eastAsia"/>
+          <w:sz w:val="24"/>
+          <w:szCs w:val="24"/>
+          <w:lang w:eastAsia="zh-TW"/>
+        </w:rPr>
+        <w:lastRenderedPageBreak/>
+        <w:t>構成熟，並對</w:t>
       </w:r>
       <w:proofErr w:type="gramStart"/>
       <w:r>
@@ -13008,17 +13874,7 @@
           <w:szCs w:val="24"/>
           <w:lang w:eastAsia="zh-TW"/>
         </w:rPr>
-        <w:t>持續降低使用者的使用成本同時擴張功能，以及與當前商用向量圖原理相</w:t>
-      </w:r>
-      <w:r>
-        <w:rPr>
-          <w:rFonts w:hint="eastAsia"/>
-          <w:sz w:val="24"/>
-          <w:szCs w:val="24"/>
-          <w:lang w:eastAsia="zh-TW"/>
-        </w:rPr>
-        <w:lastRenderedPageBreak/>
-        <w:t>互轉換。</w:t>
+        <w:t>持續降低使用者的使用成本同時擴張功能，以及與當前商用向量圖原理相互轉換。</w:t>
       </w:r>
     </w:p>
     <w:p>
@@ -13050,7 +13906,7 @@
           <w:lang w:eastAsia="zh-TW"/>
         </w:rPr>
       </w:pPr>
-      <w:bookmarkStart w:id="17" w:name="_Toc212570400"/>
+      <w:bookmarkStart w:id="18" w:name="_Toc212570400"/>
       <w:r>
         <w:rPr>
           <w:rFonts w:hint="eastAsia"/>
@@ -13059,7 +13915,7 @@
         <w:lastRenderedPageBreak/>
         <w:t>參考文獻</w:t>
       </w:r>
-      <w:bookmarkEnd w:id="17"/>
+      <w:bookmarkEnd w:id="18"/>
     </w:p>
     <w:p>
       <w:pPr>
@@ -13144,7 +14000,7 @@
           <w:lang w:eastAsia="zh-TW"/>
         </w:rPr>
       </w:pPr>
-      <w:hyperlink r:id="rId26" w:history="1">
+      <w:hyperlink r:id="rId29" w:history="1">
         <w:r>
           <w:rPr>
             <w:rStyle w:val="af1"/>
@@ -13246,7 +14102,7 @@
           <w:lang w:eastAsia="zh-TW"/>
         </w:rPr>
       </w:pPr>
-      <w:hyperlink r:id="rId27" w:history="1">
+      <w:hyperlink r:id="rId30" w:history="1">
         <w:r>
           <w:rPr>
             <w:rStyle w:val="af1"/>
@@ -13259,7 +14115,7 @@
       </w:hyperlink>
     </w:p>
     <w:sectPr>
-      <w:footerReference w:type="default" r:id="rId28"/>
+      <w:footerReference w:type="default" r:id="rId31"/>
       <w:pgSz w:w="11906" w:h="16838"/>
       <w:pgMar w:top="1440" w:right="1800" w:bottom="1440" w:left="1800" w:header="851" w:footer="992" w:gutter="0"/>
       <w:pgNumType w:start="1"/>

</xml_diff>